<commit_message>
changes done by priyanka
</commit_message>
<xml_diff>
--- a/Easy Pharma(Abstract).docx
+++ b/Easy Pharma(Abstract).docx
@@ -788,6 +788,29 @@
           <w:szCs w:val="32"/>
         </w:rPr>
         <w:t>Doctor prescription</w:t>
+      </w:r>
+    </w:p>
+    <w:p>
+      <w:pPr>
+        <w:pStyle w:val="ListParagraph"/>
+        <w:numPr>
+          <w:ilvl w:val="0"/>
+          <w:numId w:val="3"/>
+        </w:numPr>
+        <w:rPr>
+          <w:rFonts w:asciiTheme="minorHAnsi" w:hAnsiTheme="minorHAnsi" w:cstheme="minorHAnsi"/>
+          <w:sz w:val="32"/>
+          <w:szCs w:val="32"/>
+          <w:u w:val="single"/>
+        </w:rPr>
+      </w:pPr>
+      <w:r>
+        <w:rPr>
+          <w:rFonts w:asciiTheme="minorHAnsi" w:hAnsiTheme="minorHAnsi" w:cstheme="minorHAnsi"/>
+          <w:sz w:val="32"/>
+          <w:szCs w:val="32"/>
+        </w:rPr>
+        <w:t>Customer Feedback</w:t>
       </w:r>
     </w:p>
     <w:p>

</xml_diff>